<commit_message>
Update: Pdf Versions Added
</commit_message>
<xml_diff>
--- a/Thesis Document/Thesis Draft.docx
+++ b/Thesis Document/Thesis Draft.docx
@@ -260,316 +260,545 @@
         <w:rPr>
           <w:rFonts w:asciiTheme="majorHAnsi" w:hAnsiTheme="majorHAnsi"/>
         </w:rPr>
-        <w:t>the most important memories. This results in prior policies for any new task already possessing the most commo</w:t>
-      </w:r>
+        <w:t xml:space="preserve">the most important memories. This results in prior policies for any new task already possessing the most common traits of historic policies. </w:t>
+      </w:r>
+    </w:p>
+    <w:p>
+      <w:pPr>
+        <w:spacing w:line="276" w:lineRule="auto"/>
+        <w:rPr>
+          <w:rFonts w:asciiTheme="majorHAnsi" w:hAnsiTheme="majorHAnsi"/>
+        </w:rPr>
+      </w:pPr>
+    </w:p>
+    <w:p>
+      <w:pPr>
+        <w:spacing w:line="276" w:lineRule="auto"/>
+        <w:rPr>
+          <w:rFonts w:asciiTheme="majorHAnsi" w:hAnsiTheme="majorHAnsi"/>
+        </w:rPr>
+      </w:pPr>
+      <w:r>
+        <w:rPr>
+          <w:rFonts w:asciiTheme="majorHAnsi" w:hAnsiTheme="majorHAnsi"/>
+        </w:rPr>
+        <w:t>The need</w:t>
+      </w:r>
+      <w:r>
+        <w:rPr>
+          <w:rFonts w:asciiTheme="majorHAnsi" w:hAnsiTheme="majorHAnsi"/>
+        </w:rPr>
+        <w:t xml:space="preserve"> to store historic policies as some</w:t>
+      </w:r>
+      <w:r>
+        <w:rPr>
+          <w:rFonts w:asciiTheme="majorHAnsi" w:hAnsiTheme="majorHAnsi"/>
+        </w:rPr>
+        <w:t xml:space="preserve"> existing methods </w:t>
+      </w:r>
+      <w:r>
+        <w:rPr>
+          <w:rFonts w:asciiTheme="majorHAnsi" w:hAnsiTheme="majorHAnsi"/>
+        </w:rPr>
+        <w:t xml:space="preserve">do </w:t>
+      </w:r>
+      <w:r>
+        <w:rPr>
+          <w:rFonts w:asciiTheme="majorHAnsi" w:hAnsiTheme="majorHAnsi"/>
+        </w:rPr>
+        <w:t xml:space="preserve">is greatly reduced with the introduction of a </w:t>
+      </w:r>
+      <w:r>
+        <w:rPr>
+          <w:rFonts w:asciiTheme="majorHAnsi" w:hAnsiTheme="majorHAnsi"/>
+        </w:rPr>
+        <w:t xml:space="preserve">pseudo </w:t>
+      </w:r>
+      <w:r>
+        <w:rPr>
+          <w:rFonts w:asciiTheme="majorHAnsi" w:hAnsiTheme="majorHAnsi"/>
+        </w:rPr>
+        <w:t xml:space="preserve">running total or a </w:t>
+      </w:r>
+      <w:r>
+        <w:rPr>
+          <w:rFonts w:asciiTheme="majorHAnsi" w:hAnsiTheme="majorHAnsi"/>
+          <w:i/>
+        </w:rPr>
+        <w:t>chain</w:t>
+      </w:r>
+      <w:r>
+        <w:rPr>
+          <w:rFonts w:asciiTheme="majorHAnsi" w:hAnsiTheme="majorHAnsi"/>
+        </w:rPr>
+        <w:t xml:space="preserve"> of these polices. Within this policy chain, we can say that the youngest link (i.e. policy for most recent task) will inherit memories from older policies throughout the chain. A further advantage over CAPS is that no sour</w:t>
+      </w:r>
+      <w:r>
+        <w:rPr>
+          <w:rFonts w:asciiTheme="majorHAnsi" w:hAnsiTheme="majorHAnsi"/>
+        </w:rPr>
+        <w:t>ce policies need to be provided by a human supervisor.</w:t>
+      </w:r>
+    </w:p>
+    <w:p>
+      <w:pPr>
+        <w:spacing w:line="276" w:lineRule="auto"/>
+        <w:rPr>
+          <w:rFonts w:asciiTheme="majorHAnsi" w:hAnsiTheme="majorHAnsi"/>
+        </w:rPr>
+      </w:pPr>
+    </w:p>
+    <w:p>
+      <w:pPr>
+        <w:spacing w:line="276" w:lineRule="auto"/>
+        <w:rPr>
+          <w:rFonts w:asciiTheme="majorHAnsi" w:hAnsiTheme="majorHAnsi"/>
+        </w:rPr>
+      </w:pPr>
+    </w:p>
+    <w:p>
+      <w:pPr>
+        <w:spacing w:line="276" w:lineRule="auto"/>
+        <w:rPr>
+          <w:rFonts w:asciiTheme="majorHAnsi" w:hAnsiTheme="majorHAnsi"/>
+        </w:rPr>
+      </w:pPr>
+      <w:r>
+        <w:rPr>
+          <w:rFonts w:asciiTheme="majorHAnsi" w:hAnsiTheme="majorHAnsi"/>
+          <w:sz w:val="32"/>
+        </w:rPr>
+        <w:t>Introduction</w:t>
+      </w:r>
+    </w:p>
+    <w:p>
+      <w:pPr>
+        <w:spacing w:line="276" w:lineRule="auto"/>
+        <w:rPr>
+          <w:rFonts w:asciiTheme="majorHAnsi" w:hAnsiTheme="majorHAnsi"/>
+        </w:rPr>
+      </w:pPr>
+    </w:p>
+    <w:p>
+      <w:pPr>
+        <w:spacing w:line="276" w:lineRule="auto"/>
+        <w:rPr>
+          <w:rFonts w:asciiTheme="majorHAnsi" w:hAnsiTheme="majorHAnsi"/>
+        </w:rPr>
+      </w:pPr>
+      <w:r>
+        <w:rPr>
+          <w:rFonts w:asciiTheme="majorHAnsi" w:hAnsiTheme="majorHAnsi"/>
+        </w:rPr>
+        <w:t xml:space="preserve">The environment </w:t>
+      </w:r>
+      <w:r>
+        <w:rPr>
+          <w:rFonts w:asciiTheme="majorHAnsi" w:hAnsiTheme="majorHAnsi"/>
+        </w:rPr>
+        <w:t xml:space="preserve">used in this experiment will be a GridWorld of varying sizes. </w:t>
+      </w:r>
+      <w:r>
+        <w:rPr>
+          <w:rFonts w:asciiTheme="majorHAnsi" w:hAnsiTheme="majorHAnsi"/>
+        </w:rPr>
+        <w:t xml:space="preserve">Both the agent’s starting location and the goal will be at random locations and the agent will continue to search until the negative reward limit is reached. </w:t>
+      </w:r>
+      <w:r>
+        <w:rPr>
+          <w:rFonts w:asciiTheme="majorHAnsi" w:hAnsiTheme="majorHAnsi"/>
+        </w:rPr>
+        <w:t xml:space="preserve"> </w:t>
+      </w:r>
+      <w:r>
+        <w:rPr>
+          <w:rFonts w:asciiTheme="majorHAnsi" w:hAnsiTheme="majorHAnsi"/>
+        </w:rPr>
+        <w:t xml:space="preserve">A Policy Gradient approach will be taken to solve for the optimal policy (see Background). </w:t>
+      </w:r>
+      <w:r>
+        <w:rPr>
+          <w:rFonts w:asciiTheme="majorHAnsi" w:hAnsiTheme="majorHAnsi"/>
+        </w:rPr>
+        <w:t>To facilitate an environme</w:t>
+      </w:r>
+      <w:r>
+        <w:rPr>
+          <w:rFonts w:asciiTheme="majorHAnsi" w:hAnsiTheme="majorHAnsi"/>
+        </w:rPr>
+        <w:t>nt of CRL, the goal within the G</w:t>
+      </w:r>
+      <w:r>
+        <w:rPr>
+          <w:rFonts w:asciiTheme="majorHAnsi" w:hAnsiTheme="majorHAnsi"/>
+        </w:rPr>
+        <w:t>rid</w:t>
+      </w:r>
+      <w:r>
+        <w:rPr>
+          <w:rFonts w:asciiTheme="majorHAnsi" w:hAnsiTheme="majorHAnsi"/>
+        </w:rPr>
+        <w:t>World</w:t>
+      </w:r>
+      <w:r>
+        <w:rPr>
+          <w:rFonts w:asciiTheme="majorHAnsi" w:hAnsiTheme="majorHAnsi"/>
+        </w:rPr>
+        <w:t xml:space="preserve"> will be changed after the policy for that goal is considered optimal. The agent will then be required to learn or re-learn the optimal route to the new goal location from anywhere in the </w:t>
+      </w:r>
+      <w:r>
+        <w:rPr>
+          <w:rFonts w:asciiTheme="majorHAnsi" w:hAnsiTheme="majorHAnsi"/>
+        </w:rPr>
+        <w:t>grid</w:t>
+      </w:r>
+      <w:r>
+        <w:rPr>
+          <w:rFonts w:asciiTheme="majorHAnsi" w:hAnsiTheme="majorHAnsi"/>
+        </w:rPr>
+        <w:t xml:space="preserve">. </w:t>
+      </w:r>
+      <w:r>
+        <w:rPr>
+          <w:rFonts w:asciiTheme="majorHAnsi" w:hAnsiTheme="majorHAnsi"/>
+        </w:rPr>
+        <w:t xml:space="preserve">The </w:t>
+      </w:r>
+      <w:r>
+        <w:rPr>
+          <w:rFonts w:asciiTheme="majorHAnsi" w:hAnsiTheme="majorHAnsi"/>
+        </w:rPr>
+        <w:t>aim</w:t>
+      </w:r>
+      <w:r>
+        <w:rPr>
+          <w:rFonts w:asciiTheme="majorHAnsi" w:hAnsiTheme="majorHAnsi"/>
+        </w:rPr>
+        <w:t xml:space="preserve"> of this exper</w:t>
+      </w:r>
+      <w:r>
+        <w:rPr>
+          <w:rFonts w:asciiTheme="majorHAnsi" w:hAnsiTheme="majorHAnsi"/>
+        </w:rPr>
+        <w:t>iment is to appropriately select</w:t>
+      </w:r>
+      <w:r>
+        <w:rPr>
+          <w:rFonts w:asciiTheme="majorHAnsi" w:hAnsiTheme="majorHAnsi"/>
+        </w:rPr>
+        <w:t xml:space="preserve"> a</w:t>
+      </w:r>
+      <w:r>
+        <w:rPr>
+          <w:rFonts w:asciiTheme="majorHAnsi" w:hAnsiTheme="majorHAnsi"/>
+        </w:rPr>
+        <w:t>n optimal</w:t>
+      </w:r>
+      <w:r>
+        <w:rPr>
+          <w:rFonts w:asciiTheme="majorHAnsi" w:hAnsiTheme="majorHAnsi"/>
+        </w:rPr>
+        <w:t xml:space="preserve"> prior policy for when this occurs, without </w:t>
+      </w:r>
+      <w:r>
+        <w:rPr>
+          <w:rFonts w:asciiTheme="majorHAnsi" w:hAnsiTheme="majorHAnsi"/>
+        </w:rPr>
+        <w:t>needing</w:t>
+      </w:r>
+      <w:r>
+        <w:rPr>
+          <w:rFonts w:asciiTheme="majorHAnsi" w:hAnsiTheme="majorHAnsi"/>
+        </w:rPr>
+        <w:t xml:space="preserve"> to store </w:t>
+      </w:r>
+      <w:r>
+        <w:rPr>
+          <w:rFonts w:asciiTheme="majorHAnsi" w:hAnsiTheme="majorHAnsi"/>
+        </w:rPr>
+        <w:t>a large dictionary of previously learned policies to consult.</w:t>
+      </w:r>
+    </w:p>
+    <w:p>
+      <w:pPr>
+        <w:spacing w:line="276" w:lineRule="auto"/>
+        <w:rPr>
+          <w:rFonts w:asciiTheme="majorHAnsi" w:hAnsiTheme="majorHAnsi"/>
+        </w:rPr>
+      </w:pPr>
+    </w:p>
+    <w:p>
+      <w:pPr>
+        <w:spacing w:line="276" w:lineRule="auto"/>
+        <w:rPr>
+          <w:rFonts w:asciiTheme="majorHAnsi" w:hAnsiTheme="majorHAnsi"/>
+        </w:rPr>
+      </w:pPr>
+    </w:p>
+    <w:p>
+      <w:pPr>
+        <w:spacing w:line="276" w:lineRule="auto"/>
+        <w:rPr>
+          <w:rFonts w:asciiTheme="majorHAnsi" w:hAnsiTheme="majorHAnsi"/>
+        </w:rPr>
+      </w:pPr>
+    </w:p>
+    <w:p>
+      <w:pPr>
+        <w:spacing w:line="276" w:lineRule="auto"/>
+        <w:rPr>
+          <w:rFonts w:asciiTheme="majorHAnsi" w:eastAsiaTheme="minorEastAsia" w:hAnsiTheme="majorHAnsi"/>
+        </w:rPr>
+      </w:pPr>
+      <w:r>
+        <w:rPr>
+          <w:rFonts w:asciiTheme="majorHAnsi" w:hAnsiTheme="majorHAnsi"/>
+        </w:rPr>
+        <w:t xml:space="preserve">Inspiration for this thesis was originally taken from </w:t>
+      </w:r>
+      <w:r>
+        <w:rPr>
+          <w:rFonts w:asciiTheme="majorHAnsi" w:hAnsiTheme="majorHAnsi"/>
+        </w:rPr>
+        <w:t xml:space="preserve">the </w:t>
+      </w:r>
+      <w:r>
+        <w:rPr>
+          <w:rFonts w:asciiTheme="majorHAnsi" w:hAnsiTheme="majorHAnsi"/>
+        </w:rPr>
+        <w:t xml:space="preserve">research into </w:t>
+      </w:r>
+      <w:r>
+        <w:rPr>
+          <w:rFonts w:asciiTheme="majorHAnsi" w:hAnsiTheme="majorHAnsi"/>
+        </w:rPr>
+        <w:t>entropy-regularized policy gradient methods of Mnih et al. (2016)</w:t>
+      </w:r>
+      <w:r>
+        <w:rPr>
+          <w:rFonts w:asciiTheme="majorHAnsi" w:hAnsiTheme="majorHAnsi"/>
+        </w:rPr>
+        <w:t xml:space="preserve">. </w:t>
+      </w:r>
+      <w:r>
+        <w:rPr>
+          <w:rFonts w:asciiTheme="majorHAnsi" w:hAnsiTheme="majorHAnsi"/>
+        </w:rPr>
+        <w:t xml:space="preserve">This experiment regularised the learned policy </w:t>
+      </w:r>
+      <w:r>
+        <w:rPr>
+          <w:rFonts w:asciiTheme="majorHAnsi" w:hAnsiTheme="majorHAnsi"/>
+        </w:rPr>
+        <w:lastRenderedPageBreak/>
+        <w:t xml:space="preserve">of an agent in a way that the entropy of that policy </w:t>
+      </w:r>
+      <w:r>
+        <w:rPr>
+          <w:rFonts w:asciiTheme="majorHAnsi" w:hAnsiTheme="majorHAnsi"/>
+        </w:rPr>
+        <w:t xml:space="preserve">had to remain consistent with an entropy </w:t>
+      </w:r>
+      <w:r>
+        <w:rPr>
+          <w:rFonts w:asciiTheme="majorHAnsi" w:hAnsiTheme="majorHAnsi"/>
+        </w:rPr>
+        <w:t xml:space="preserve">constraint. I then considered using the </w:t>
+      </w:r>
+      <w:proofErr w:type="spellStart"/>
+      <w:r>
+        <w:rPr>
+          <w:rFonts w:asciiTheme="majorHAnsi" w:hAnsiTheme="majorHAnsi"/>
+        </w:rPr>
+        <w:t>Kullback-Leiber</w:t>
+      </w:r>
+      <w:proofErr w:type="spellEnd"/>
+      <w:r>
+        <w:rPr>
+          <w:rFonts w:asciiTheme="majorHAnsi" w:hAnsiTheme="majorHAnsi"/>
+        </w:rPr>
+        <w:t xml:space="preserve"> Divergence (see Background) as a regularising term such that the learned policy </w:t>
+      </w:r>
+      <w:r>
+        <w:rPr>
+          <w:rFonts w:asciiTheme="majorHAnsi" w:hAnsiTheme="majorHAnsi"/>
+        </w:rPr>
+        <w:t xml:space="preserve"> </w:t>
+      </w:r>
+      <m:oMath>
+        <m:sSub>
+          <m:sSubPr>
+            <m:ctrlPr>
+              <w:rPr>
+                <w:rFonts w:ascii="Cambria Math" w:hAnsi="Cambria Math"/>
+                <w:i/>
+              </w:rPr>
+            </m:ctrlPr>
+          </m:sSubPr>
+          <m:e>
+            <m:r>
+              <w:rPr>
+                <w:rFonts w:ascii="Cambria Math" w:hAnsi="Cambria Math"/>
+              </w:rPr>
+              <m:t>π</m:t>
+            </m:r>
+          </m:e>
+          <m:sub>
+            <m:r>
+              <w:rPr>
+                <w:rFonts w:ascii="Cambria Math" w:hAnsi="Cambria Math"/>
+              </w:rPr>
+              <m:t>i</m:t>
+            </m:r>
+          </m:sub>
+        </m:sSub>
+      </m:oMath>
+      <w:r>
+        <w:rPr>
+          <w:rFonts w:asciiTheme="majorHAnsi" w:eastAsiaTheme="minorEastAsia" w:hAnsiTheme="majorHAnsi"/>
+        </w:rPr>
+        <w:t xml:space="preserve"> </w:t>
+      </w:r>
+      <w:r>
+        <w:rPr>
+          <w:rFonts w:asciiTheme="majorHAnsi" w:hAnsiTheme="majorHAnsi"/>
+        </w:rPr>
+        <w:t xml:space="preserve">of an agent must remain similar to some </w:t>
+      </w:r>
+      <w:r>
+        <w:rPr>
+          <w:rFonts w:asciiTheme="majorHAnsi" w:hAnsiTheme="majorHAnsi"/>
+        </w:rPr>
+        <w:t xml:space="preserve">other </w:t>
+      </w:r>
+      <w:r>
+        <w:rPr>
+          <w:rFonts w:asciiTheme="majorHAnsi" w:hAnsiTheme="majorHAnsi"/>
+        </w:rPr>
+        <w:t>policy</w:t>
+      </w:r>
+      <w:r>
+        <w:rPr>
+          <w:rFonts w:asciiTheme="majorHAnsi" w:hAnsiTheme="majorHAnsi"/>
+        </w:rPr>
+        <w:t xml:space="preserve"> </w:t>
+      </w:r>
+      <m:oMath>
+        <m:r>
+          <w:rPr>
+            <w:rFonts w:ascii="Cambria Math" w:hAnsi="Cambria Math"/>
+          </w:rPr>
+          <m:t>π</m:t>
+        </m:r>
+      </m:oMath>
+      <w:r>
+        <w:rPr>
+          <w:rFonts w:asciiTheme="majorHAnsi" w:eastAsiaTheme="minorEastAsia" w:hAnsiTheme="majorHAnsi"/>
+        </w:rPr>
+        <w:t xml:space="preserve"> instead of an entropic level</w:t>
+      </w:r>
+      <w:r>
+        <w:rPr>
+          <w:rFonts w:asciiTheme="majorHAnsi" w:eastAsiaTheme="minorEastAsia" w:hAnsiTheme="majorHAnsi"/>
+        </w:rPr>
+        <w:t xml:space="preserve">. Utilised correctly, a chain of these policies could quickly lead to a prior policy that inherits the most common traits of historic policies, without having to store these policies. In the context of the GridWorld environment, it means that the prior policy </w:t>
+      </w:r>
+      <m:oMath>
+        <m:sSub>
+          <m:sSubPr>
+            <m:ctrlPr>
+              <w:rPr>
+                <w:rFonts w:ascii="Cambria Math" w:eastAsiaTheme="minorEastAsia" w:hAnsi="Cambria Math"/>
+                <w:i/>
+              </w:rPr>
+            </m:ctrlPr>
+          </m:sSubPr>
+          <m:e>
+            <m:r>
+              <w:rPr>
+                <w:rFonts w:ascii="Cambria Math" w:eastAsiaTheme="minorEastAsia" w:hAnsi="Cambria Math"/>
+              </w:rPr>
+              <m:t>π</m:t>
+            </m:r>
+          </m:e>
+          <m:sub>
+            <m:r>
+              <w:rPr>
+                <w:rFonts w:ascii="Cambria Math" w:eastAsiaTheme="minorEastAsia" w:hAnsi="Cambria Math"/>
+              </w:rPr>
+              <m:t>i</m:t>
+            </m:r>
+          </m:sub>
+        </m:sSub>
+      </m:oMath>
+      <w:r>
+        <w:rPr>
+          <w:rFonts w:asciiTheme="majorHAnsi" w:eastAsiaTheme="minorEastAsia" w:hAnsiTheme="majorHAnsi"/>
+        </w:rPr>
+        <w:t xml:space="preserve"> for goal location</w:t>
+      </w:r>
+      <w:r>
+        <w:rPr>
+          <w:rFonts w:asciiTheme="majorHAnsi" w:eastAsiaTheme="minorEastAsia" w:hAnsiTheme="majorHAnsi"/>
+        </w:rPr>
+        <w:t xml:space="preserve"> </w:t>
+      </w:r>
+      <m:oMath>
+        <m:r>
+          <w:rPr>
+            <w:rFonts w:ascii="Cambria Math" w:eastAsiaTheme="minorEastAsia" w:hAnsi="Cambria Math"/>
+          </w:rPr>
+          <m:t>i</m:t>
+        </m:r>
+      </m:oMath>
+      <w:r>
+        <w:rPr>
+          <w:rFonts w:asciiTheme="majorHAnsi" w:eastAsiaTheme="minorEastAsia" w:hAnsiTheme="majorHAnsi"/>
+        </w:rPr>
+        <w:t xml:space="preserve"> </w:t>
+      </w:r>
+      <w:r>
+        <w:rPr>
+          <w:rFonts w:asciiTheme="majorHAnsi" w:eastAsiaTheme="minorEastAsia" w:hAnsiTheme="majorHAnsi"/>
+        </w:rPr>
+        <w:t xml:space="preserve">will </w:t>
+      </w:r>
+      <w:r>
+        <w:rPr>
+          <w:rFonts w:asciiTheme="majorHAnsi" w:eastAsiaTheme="minorEastAsia" w:hAnsiTheme="majorHAnsi"/>
+        </w:rPr>
+        <w:t>already know</w:t>
+      </w:r>
+      <w:r>
+        <w:rPr>
+          <w:rFonts w:asciiTheme="majorHAnsi" w:eastAsiaTheme="minorEastAsia" w:hAnsiTheme="majorHAnsi"/>
+        </w:rPr>
+        <w:t xml:space="preserve"> not to </w:t>
+      </w:r>
+      <w:r>
+        <w:rPr>
+          <w:rFonts w:asciiTheme="majorHAnsi" w:eastAsiaTheme="minorEastAsia" w:hAnsiTheme="majorHAnsi"/>
+        </w:rPr>
+        <w:t>leave the grid.</w:t>
+      </w:r>
+    </w:p>
+    <w:p>
+      <w:pPr>
+        <w:spacing w:line="276" w:lineRule="auto"/>
+        <w:rPr>
+          <w:rFonts w:asciiTheme="majorHAnsi" w:eastAsiaTheme="minorEastAsia" w:hAnsiTheme="majorHAnsi"/>
+        </w:rPr>
+      </w:pPr>
+    </w:p>
+    <w:p>
+      <w:pPr>
+        <w:spacing w:line="276" w:lineRule="auto"/>
+        <w:rPr>
+          <w:rFonts w:asciiTheme="majorHAnsi" w:hAnsiTheme="majorHAnsi"/>
+        </w:rPr>
+      </w:pPr>
       <w:bookmarkStart w:id="0" w:name="_GoBack"/>
       <w:bookmarkEnd w:id="0"/>
-      <w:r>
-        <w:rPr>
-          <w:rFonts w:asciiTheme="majorHAnsi" w:hAnsiTheme="majorHAnsi"/>
-        </w:rPr>
-        <w:t xml:space="preserve">n traits of historic policies. </w:t>
-      </w:r>
-    </w:p>
-    <w:p>
-      <w:pPr>
-        <w:spacing w:line="276" w:lineRule="auto"/>
-        <w:rPr>
-          <w:rFonts w:asciiTheme="majorHAnsi" w:hAnsiTheme="majorHAnsi"/>
-        </w:rPr>
-      </w:pPr>
-    </w:p>
-    <w:p>
-      <w:pPr>
-        <w:spacing w:line="276" w:lineRule="auto"/>
-        <w:rPr>
-          <w:rFonts w:asciiTheme="majorHAnsi" w:hAnsiTheme="majorHAnsi"/>
-        </w:rPr>
-      </w:pPr>
-      <w:r>
-        <w:rPr>
-          <w:rFonts w:asciiTheme="majorHAnsi" w:hAnsiTheme="majorHAnsi"/>
-        </w:rPr>
-        <w:t>The need</w:t>
-      </w:r>
-      <w:r>
-        <w:rPr>
-          <w:rFonts w:asciiTheme="majorHAnsi" w:hAnsiTheme="majorHAnsi"/>
-        </w:rPr>
-        <w:t xml:space="preserve"> to store historic policies as some</w:t>
-      </w:r>
-      <w:r>
-        <w:rPr>
-          <w:rFonts w:asciiTheme="majorHAnsi" w:hAnsiTheme="majorHAnsi"/>
-        </w:rPr>
-        <w:t xml:space="preserve"> existing methods </w:t>
-      </w:r>
-      <w:r>
-        <w:rPr>
-          <w:rFonts w:asciiTheme="majorHAnsi" w:hAnsiTheme="majorHAnsi"/>
-        </w:rPr>
-        <w:t xml:space="preserve">do </w:t>
-      </w:r>
-      <w:r>
-        <w:rPr>
-          <w:rFonts w:asciiTheme="majorHAnsi" w:hAnsiTheme="majorHAnsi"/>
-        </w:rPr>
-        <w:t xml:space="preserve">is greatly reduced with the introduction of a </w:t>
-      </w:r>
-      <w:r>
-        <w:rPr>
-          <w:rFonts w:asciiTheme="majorHAnsi" w:hAnsiTheme="majorHAnsi"/>
-        </w:rPr>
-        <w:t xml:space="preserve">pseudo </w:t>
-      </w:r>
-      <w:r>
-        <w:rPr>
-          <w:rFonts w:asciiTheme="majorHAnsi" w:hAnsiTheme="majorHAnsi"/>
-        </w:rPr>
-        <w:t xml:space="preserve">running total or a </w:t>
-      </w:r>
-      <w:r>
-        <w:rPr>
-          <w:rFonts w:asciiTheme="majorHAnsi" w:hAnsiTheme="majorHAnsi"/>
-          <w:i/>
-        </w:rPr>
-        <w:t>chain</w:t>
-      </w:r>
-      <w:r>
-        <w:rPr>
-          <w:rFonts w:asciiTheme="majorHAnsi" w:hAnsiTheme="majorHAnsi"/>
-        </w:rPr>
-        <w:t xml:space="preserve"> of these polices. Within this policy chain, we can say that the youngest link (i.e. policy for most recent task) will inherit memories from older policies throughout the chain. A further advantage over CAPS is that no sour</w:t>
-      </w:r>
-      <w:r>
-        <w:rPr>
-          <w:rFonts w:asciiTheme="majorHAnsi" w:hAnsiTheme="majorHAnsi"/>
-        </w:rPr>
-        <w:t>ce policies need to be provided by a human supervisor.</w:t>
-      </w:r>
-    </w:p>
-    <w:p>
-      <w:pPr>
-        <w:spacing w:line="276" w:lineRule="auto"/>
-        <w:rPr>
-          <w:rFonts w:asciiTheme="majorHAnsi" w:hAnsiTheme="majorHAnsi"/>
-        </w:rPr>
-      </w:pPr>
-    </w:p>
-    <w:p>
-      <w:pPr>
-        <w:spacing w:line="276" w:lineRule="auto"/>
-        <w:rPr>
-          <w:rFonts w:asciiTheme="majorHAnsi" w:hAnsiTheme="majorHAnsi"/>
-        </w:rPr>
-      </w:pPr>
-    </w:p>
-    <w:p>
-      <w:pPr>
-        <w:spacing w:line="276" w:lineRule="auto"/>
-        <w:rPr>
-          <w:rFonts w:asciiTheme="majorHAnsi" w:hAnsiTheme="majorHAnsi"/>
-        </w:rPr>
-      </w:pPr>
-      <w:r>
-        <w:rPr>
-          <w:rFonts w:asciiTheme="majorHAnsi" w:hAnsiTheme="majorHAnsi"/>
-          <w:sz w:val="32"/>
-        </w:rPr>
-        <w:t>Introduction</w:t>
-      </w:r>
-    </w:p>
-    <w:p>
-      <w:pPr>
-        <w:spacing w:line="276" w:lineRule="auto"/>
-        <w:rPr>
-          <w:rFonts w:asciiTheme="majorHAnsi" w:hAnsiTheme="majorHAnsi"/>
-        </w:rPr>
-      </w:pPr>
-    </w:p>
-    <w:p>
-      <w:pPr>
-        <w:spacing w:line="276" w:lineRule="auto"/>
-        <w:rPr>
-          <w:rFonts w:asciiTheme="majorHAnsi" w:hAnsiTheme="majorHAnsi"/>
-        </w:rPr>
-      </w:pPr>
-      <w:r>
-        <w:rPr>
-          <w:rFonts w:asciiTheme="majorHAnsi" w:hAnsiTheme="majorHAnsi"/>
-        </w:rPr>
-        <w:t xml:space="preserve">The environment </w:t>
-      </w:r>
-      <w:r>
-        <w:rPr>
-          <w:rFonts w:asciiTheme="majorHAnsi" w:hAnsiTheme="majorHAnsi"/>
-        </w:rPr>
-        <w:t xml:space="preserve">used in this experiment will be a GridWorld of varying sizes. The aim will be to first evaluate the method within a smaller grid, and then to monitor the results as the size of the grid is gradually increased. </w:t>
-      </w:r>
-    </w:p>
-    <w:p>
-      <w:pPr>
-        <w:spacing w:line="276" w:lineRule="auto"/>
-        <w:rPr>
-          <w:rFonts w:asciiTheme="majorHAnsi" w:hAnsiTheme="majorHAnsi"/>
-        </w:rPr>
-      </w:pPr>
-    </w:p>
-    <w:p>
-      <w:pPr>
-        <w:spacing w:line="276" w:lineRule="auto"/>
-        <w:rPr>
-          <w:rFonts w:asciiTheme="majorHAnsi" w:hAnsiTheme="majorHAnsi"/>
-        </w:rPr>
-      </w:pPr>
-      <w:r>
-        <w:rPr>
-          <w:rFonts w:asciiTheme="majorHAnsi" w:hAnsiTheme="majorHAnsi"/>
-        </w:rPr>
-        <w:t>To facilitate an environme</w:t>
-      </w:r>
-      <w:r>
-        <w:rPr>
-          <w:rFonts w:asciiTheme="majorHAnsi" w:hAnsiTheme="majorHAnsi"/>
-        </w:rPr>
-        <w:t>nt of CRL, the goal within the G</w:t>
-      </w:r>
-      <w:r>
-        <w:rPr>
-          <w:rFonts w:asciiTheme="majorHAnsi" w:hAnsiTheme="majorHAnsi"/>
-        </w:rPr>
-        <w:t>rid</w:t>
-      </w:r>
-      <w:r>
-        <w:rPr>
-          <w:rFonts w:asciiTheme="majorHAnsi" w:hAnsiTheme="majorHAnsi"/>
-        </w:rPr>
-        <w:t>World</w:t>
-      </w:r>
-      <w:r>
-        <w:rPr>
-          <w:rFonts w:asciiTheme="majorHAnsi" w:hAnsiTheme="majorHAnsi"/>
-        </w:rPr>
-        <w:t xml:space="preserve"> will be changed after the policy for that goal is considered optimal. The agent will then be required to learn or re-learn the optimal route to the new goal location from anywhere in the </w:t>
-      </w:r>
-      <w:r>
-        <w:rPr>
-          <w:rFonts w:asciiTheme="majorHAnsi" w:hAnsiTheme="majorHAnsi"/>
-        </w:rPr>
-        <w:t>grid</w:t>
-      </w:r>
-      <w:r>
-        <w:rPr>
-          <w:rFonts w:asciiTheme="majorHAnsi" w:hAnsiTheme="majorHAnsi"/>
-        </w:rPr>
-        <w:t xml:space="preserve">. </w:t>
-      </w:r>
-      <w:r>
-        <w:rPr>
-          <w:rFonts w:asciiTheme="majorHAnsi" w:hAnsiTheme="majorHAnsi"/>
-        </w:rPr>
-        <w:t>The premise of this exper</w:t>
-      </w:r>
-      <w:r>
-        <w:rPr>
-          <w:rFonts w:asciiTheme="majorHAnsi" w:hAnsiTheme="majorHAnsi"/>
-        </w:rPr>
-        <w:t>iment is to appropriately select</w:t>
-      </w:r>
-      <w:r>
-        <w:rPr>
-          <w:rFonts w:asciiTheme="majorHAnsi" w:hAnsiTheme="majorHAnsi"/>
-        </w:rPr>
-        <w:t xml:space="preserve"> a prior policy for when this occurs, without </w:t>
-      </w:r>
-      <w:r>
-        <w:rPr>
-          <w:rFonts w:asciiTheme="majorHAnsi" w:hAnsiTheme="majorHAnsi"/>
-        </w:rPr>
-        <w:t>needing</w:t>
-      </w:r>
-      <w:r>
-        <w:rPr>
-          <w:rFonts w:asciiTheme="majorHAnsi" w:hAnsiTheme="majorHAnsi"/>
-        </w:rPr>
-        <w:t xml:space="preserve"> to store </w:t>
-      </w:r>
-      <w:r>
-        <w:rPr>
-          <w:rFonts w:asciiTheme="majorHAnsi" w:hAnsiTheme="majorHAnsi"/>
-        </w:rPr>
-        <w:t>a large dictionary of previously learned policies to consult.</w:t>
-      </w:r>
-    </w:p>
-    <w:p>
-      <w:pPr>
-        <w:spacing w:line="276" w:lineRule="auto"/>
-        <w:rPr>
-          <w:rFonts w:asciiTheme="majorHAnsi" w:hAnsiTheme="majorHAnsi"/>
-        </w:rPr>
-      </w:pPr>
-    </w:p>
-    <w:p>
-      <w:pPr>
-        <w:spacing w:line="276" w:lineRule="auto"/>
-        <w:rPr>
-          <w:rFonts w:asciiTheme="majorHAnsi" w:hAnsiTheme="majorHAnsi"/>
-        </w:rPr>
-      </w:pPr>
-      <w:r>
-        <w:rPr>
-          <w:rFonts w:asciiTheme="majorHAnsi" w:hAnsiTheme="majorHAnsi"/>
-        </w:rPr>
-        <w:t xml:space="preserve">Inspiration for this thesis was originally taken from </w:t>
-      </w:r>
-      <w:r>
-        <w:rPr>
-          <w:rFonts w:asciiTheme="majorHAnsi" w:hAnsiTheme="majorHAnsi"/>
-        </w:rPr>
-        <w:t xml:space="preserve">the </w:t>
-      </w:r>
-      <w:r>
-        <w:rPr>
-          <w:rFonts w:asciiTheme="majorHAnsi" w:hAnsiTheme="majorHAnsi"/>
-        </w:rPr>
-        <w:t xml:space="preserve">research into </w:t>
-      </w:r>
-      <w:r>
-        <w:rPr>
-          <w:rFonts w:asciiTheme="majorHAnsi" w:hAnsiTheme="majorHAnsi"/>
-        </w:rPr>
-        <w:t>entropy-regularized policy gradient methods of Mnih et al. (2016)</w:t>
-      </w:r>
-      <w:r>
-        <w:rPr>
-          <w:rFonts w:asciiTheme="majorHAnsi" w:hAnsiTheme="majorHAnsi"/>
-        </w:rPr>
-        <w:t xml:space="preserve">. </w:t>
-      </w:r>
-    </w:p>
-    <w:p>
-      <w:pPr>
-        <w:spacing w:line="276" w:lineRule="auto"/>
-        <w:rPr>
-          <w:rFonts w:asciiTheme="majorHAnsi" w:hAnsiTheme="majorHAnsi"/>
-        </w:rPr>
-      </w:pPr>
-    </w:p>
-    <w:p>
-      <w:pPr>
-        <w:spacing w:line="276" w:lineRule="auto"/>
-        <w:rPr>
-          <w:rFonts w:asciiTheme="majorHAnsi" w:hAnsiTheme="majorHAnsi"/>
-        </w:rPr>
-      </w:pPr>
-    </w:p>
-    <w:p>
-      <w:pPr>
-        <w:spacing w:line="276" w:lineRule="auto"/>
-        <w:rPr>
-          <w:rFonts w:asciiTheme="majorHAnsi" w:hAnsiTheme="majorHAnsi"/>
-        </w:rPr>
-      </w:pPr>
     </w:p>
     <w:sectPr>
       <w:pgSz w:w="11900" w:h="16840"/>
@@ -1009,6 +1238,16 @@
     <w:semiHidden/>
     <w:unhideWhenUsed/>
   </w:style>
+  <w:style w:type="character" w:styleId="PlaceholderText">
+    <w:name w:val="Placeholder Text"/>
+    <w:basedOn w:val="DefaultParagraphFont"/>
+    <w:uiPriority w:val="99"/>
+    <w:semiHidden/>
+    <w:rsid w:val="008F60ED"/>
+    <w:rPr>
+      <w:color w:val="808080"/>
+    </w:rPr>
+  </w:style>
 </w:styles>
 </file>
 

</xml_diff>